<commit_message>
WEEK 05-11 Last edit
</commit_message>
<xml_diff>
--- a/WEEK formos/Protokolai/6 protokolas 05-11.docx
+++ b/WEEK formos/Protokolai/6 protokolas 05-11.docx
@@ -259,28 +259,8 @@
         </w:rPr>
         <w:t>Produktų paieška parduotuvėje</w:t>
       </w:r>
-    </w:p>
-    <w:p>
-      <w:pPr>
-        <w:pStyle w:val="ListParagraph"/>
-        <w:numPr>
-          <w:ilvl w:val="0"/>
-          <w:numId w:val="6"/>
-        </w:numPr>
-        <w:rPr>
-          <w:rFonts w:ascii="Times New Roman" w:eastAsia="Times New Roman" w:hAnsi="Times New Roman" w:cs="Times New Roman"/>
-          <w:sz w:val="24"/>
-          <w:szCs w:val="24"/>
-        </w:rPr>
-      </w:pPr>
-      <w:r>
-        <w:rPr>
-          <w:rFonts w:ascii="Times New Roman" w:eastAsia="Times New Roman" w:hAnsi="Times New Roman" w:cs="Times New Roman"/>
-          <w:sz w:val="24"/>
-          <w:szCs w:val="24"/>
-        </w:rPr>
-        <w:t>Verslo logikos ir kontrolerių atskyrimas dalyje sistemos</w:t>
-      </w:r>
+      <w:bookmarkStart w:id="0" w:name="_GoBack"/>
+      <w:bookmarkEnd w:id="0"/>
     </w:p>
     <w:p>
       <w:pPr>
@@ -914,29 +894,29 @@
           <w:sz w:val="24"/>
           <w:szCs w:val="24"/>
         </w:rPr>
+        <w:t>Optimistinis rakinimas</w:t>
+      </w:r>
+    </w:p>
+    <w:p>
+      <w:pPr>
+        <w:spacing w:line="360" w:lineRule="auto"/>
+        <w:rPr>
+          <w:rFonts w:ascii="Times New Roman" w:eastAsia="Times New Roman" w:hAnsi="Times New Roman" w:cs="Times New Roman"/>
+          <w:b/>
+          <w:bCs/>
+          <w:sz w:val="24"/>
+          <w:szCs w:val="24"/>
+        </w:rPr>
+      </w:pPr>
+      <w:r>
+        <w:rPr>
+          <w:rFonts w:ascii="Times New Roman" w:eastAsia="Times New Roman" w:hAnsi="Times New Roman" w:cs="Times New Roman"/>
+          <w:b/>
+          <w:bCs/>
+          <w:sz w:val="24"/>
+          <w:szCs w:val="24"/>
+        </w:rPr>
         <w:lastRenderedPageBreak/>
-        <w:t>Optimistinis rakinimas</w:t>
-      </w:r>
-    </w:p>
-    <w:p>
-      <w:pPr>
-        <w:spacing w:line="360" w:lineRule="auto"/>
-        <w:rPr>
-          <w:rFonts w:ascii="Times New Roman" w:eastAsia="Times New Roman" w:hAnsi="Times New Roman" w:cs="Times New Roman"/>
-          <w:b/>
-          <w:bCs/>
-          <w:sz w:val="24"/>
-          <w:szCs w:val="24"/>
-        </w:rPr>
-      </w:pPr>
-      <w:r>
-        <w:rPr>
-          <w:rFonts w:ascii="Times New Roman" w:eastAsia="Times New Roman" w:hAnsi="Times New Roman" w:cs="Times New Roman"/>
-          <w:b/>
-          <w:bCs/>
-          <w:sz w:val="24"/>
-          <w:szCs w:val="24"/>
-        </w:rPr>
         <w:t>3 cikle atlikti darbai:</w:t>
       </w:r>
     </w:p>
@@ -1009,156 +989,6 @@
     <w:p>
       <w:pPr>
         <w:pStyle w:val="ListParagraph"/>
-        <w:rPr>
-          <w:rFonts w:ascii="Times New Roman" w:eastAsia="Times New Roman" w:hAnsi="Times New Roman" w:cs="Times New Roman"/>
-          <w:sz w:val="24"/>
-          <w:szCs w:val="24"/>
-        </w:rPr>
-      </w:pPr>
-    </w:p>
-    <w:p>
-      <w:pPr>
-        <w:spacing w:line="360" w:lineRule="auto"/>
-        <w:rPr>
-          <w:rFonts w:ascii="Times New Roman" w:eastAsia="Times New Roman" w:hAnsi="Times New Roman" w:cs="Times New Roman"/>
-          <w:sz w:val="24"/>
-          <w:szCs w:val="24"/>
-        </w:rPr>
-      </w:pPr>
-      <w:r>
-        <w:rPr>
-          <w:rFonts w:ascii="Times New Roman" w:eastAsia="Times New Roman" w:hAnsi="Times New Roman" w:cs="Times New Roman"/>
-          <w:b/>
-          <w:bCs/>
-          <w:sz w:val="24"/>
-          <w:szCs w:val="24"/>
-        </w:rPr>
-        <w:t>Darbai kitai savaitei (0</w:t>
-      </w:r>
-      <w:r>
-        <w:rPr>
-          <w:rFonts w:ascii="Times New Roman" w:eastAsia="Times New Roman" w:hAnsi="Times New Roman" w:cs="Times New Roman"/>
-          <w:b/>
-          <w:bCs/>
-          <w:sz w:val="24"/>
-          <w:szCs w:val="24"/>
-        </w:rPr>
-        <w:t>5-</w:t>
-      </w:r>
-      <w:r>
-        <w:rPr>
-          <w:rFonts w:ascii="Times New Roman" w:eastAsia="Times New Roman" w:hAnsi="Times New Roman" w:cs="Times New Roman"/>
-          <w:b/>
-          <w:bCs/>
-          <w:sz w:val="24"/>
-          <w:szCs w:val="24"/>
-        </w:rPr>
-        <w:t>11</w:t>
-      </w:r>
-      <w:r>
-        <w:rPr>
-          <w:rFonts w:ascii="Times New Roman" w:eastAsia="Times New Roman" w:hAnsi="Times New Roman" w:cs="Times New Roman"/>
-          <w:b/>
-          <w:bCs/>
-          <w:sz w:val="24"/>
-          <w:szCs w:val="24"/>
-        </w:rPr>
-        <w:t xml:space="preserve"> </w:t>
-      </w:r>
-      <w:r>
-        <w:rPr>
-          <w:rFonts w:ascii="Times New Roman" w:eastAsia="Times New Roman" w:hAnsi="Times New Roman" w:cs="Times New Roman"/>
-          <w:b/>
-          <w:bCs/>
-          <w:sz w:val="24"/>
-          <w:szCs w:val="24"/>
-        </w:rPr>
-        <w:t>– 05-</w:t>
-      </w:r>
-      <w:r>
-        <w:rPr>
-          <w:rFonts w:ascii="Times New Roman" w:eastAsia="Times New Roman" w:hAnsi="Times New Roman" w:cs="Times New Roman"/>
-          <w:b/>
-          <w:bCs/>
-          <w:sz w:val="24"/>
-          <w:szCs w:val="24"/>
-        </w:rPr>
-        <w:t>1</w:t>
-      </w:r>
-      <w:r>
-        <w:rPr>
-          <w:rFonts w:ascii="Times New Roman" w:eastAsia="Times New Roman" w:hAnsi="Times New Roman" w:cs="Times New Roman"/>
-          <w:b/>
-          <w:bCs/>
-          <w:sz w:val="24"/>
-          <w:szCs w:val="24"/>
-        </w:rPr>
-        <w:t>8</w:t>
-      </w:r>
-      <w:r>
-        <w:rPr>
-          <w:rFonts w:ascii="Times New Roman" w:eastAsia="Times New Roman" w:hAnsi="Times New Roman" w:cs="Times New Roman"/>
-          <w:b/>
-          <w:bCs/>
-          <w:sz w:val="24"/>
-          <w:szCs w:val="24"/>
-        </w:rPr>
-        <w:t xml:space="preserve">) </w:t>
-      </w:r>
-      <w:r>
-        <w:rPr>
-          <w:rFonts w:ascii="Times New Roman" w:eastAsia="Times New Roman" w:hAnsi="Times New Roman" w:cs="Times New Roman"/>
-          <w:b/>
-          <w:bCs/>
-          <w:sz w:val="24"/>
-          <w:szCs w:val="24"/>
-        </w:rPr>
-        <w:t>–</w:t>
-      </w:r>
-      <w:r>
-        <w:rPr>
-          <w:rFonts w:ascii="Times New Roman" w:eastAsia="Times New Roman" w:hAnsi="Times New Roman" w:cs="Times New Roman"/>
-          <w:b/>
-          <w:bCs/>
-          <w:sz w:val="24"/>
-          <w:szCs w:val="24"/>
-        </w:rPr>
-        <w:t xml:space="preserve"> </w:t>
-      </w:r>
-      <w:r>
-        <w:rPr>
-          <w:rFonts w:ascii="Times New Roman" w:eastAsia="Times New Roman" w:hAnsi="Times New Roman" w:cs="Times New Roman"/>
-          <w:b/>
-          <w:bCs/>
-          <w:sz w:val="24"/>
-          <w:szCs w:val="24"/>
-        </w:rPr>
-        <w:t>antrai</w:t>
-      </w:r>
-      <w:r>
-        <w:rPr>
-          <w:rFonts w:ascii="Times New Roman" w:eastAsia="Times New Roman" w:hAnsi="Times New Roman" w:cs="Times New Roman"/>
-          <w:b/>
-          <w:bCs/>
-          <w:sz w:val="24"/>
-          <w:szCs w:val="24"/>
-        </w:rPr>
-        <w:t xml:space="preserve"> 3</w:t>
-      </w:r>
-      <w:r>
-        <w:rPr>
-          <w:rFonts w:ascii="Times New Roman" w:eastAsia="Times New Roman" w:hAnsi="Times New Roman" w:cs="Times New Roman"/>
-          <w:b/>
-          <w:bCs/>
-          <w:sz w:val="24"/>
-          <w:szCs w:val="24"/>
-        </w:rPr>
-        <w:t xml:space="preserve"> ciklo savaitei:</w:t>
-      </w:r>
-    </w:p>
-    <w:p>
-      <w:pPr>
-        <w:pStyle w:val="ListParagraph"/>
         <w:numPr>
           <w:ilvl w:val="0"/>
           <w:numId w:val="6"/>
@@ -1175,6 +1005,188 @@
           <w:sz w:val="24"/>
           <w:szCs w:val="24"/>
         </w:rPr>
+        <w:t>TSPi dokumentų pildymas</w:t>
+      </w:r>
+    </w:p>
+    <w:p>
+      <w:pPr>
+        <w:pStyle w:val="ListParagraph"/>
+        <w:rPr>
+          <w:rFonts w:ascii="Times New Roman" w:eastAsia="Times New Roman" w:hAnsi="Times New Roman" w:cs="Times New Roman"/>
+          <w:sz w:val="24"/>
+          <w:szCs w:val="24"/>
+        </w:rPr>
+      </w:pPr>
+    </w:p>
+    <w:p>
+      <w:pPr>
+        <w:pStyle w:val="ListParagraph"/>
+        <w:rPr>
+          <w:rFonts w:ascii="Times New Roman" w:eastAsia="Times New Roman" w:hAnsi="Times New Roman" w:cs="Times New Roman"/>
+          <w:sz w:val="24"/>
+          <w:szCs w:val="24"/>
+        </w:rPr>
+      </w:pPr>
+    </w:p>
+    <w:p>
+      <w:pPr>
+        <w:spacing w:line="360" w:lineRule="auto"/>
+        <w:rPr>
+          <w:rFonts w:ascii="Times New Roman" w:eastAsia="Times New Roman" w:hAnsi="Times New Roman" w:cs="Times New Roman"/>
+          <w:sz w:val="24"/>
+          <w:szCs w:val="24"/>
+        </w:rPr>
+      </w:pPr>
+      <w:r>
+        <w:rPr>
+          <w:rFonts w:ascii="Times New Roman" w:eastAsia="Times New Roman" w:hAnsi="Times New Roman" w:cs="Times New Roman"/>
+          <w:b/>
+          <w:bCs/>
+          <w:sz w:val="24"/>
+          <w:szCs w:val="24"/>
+        </w:rPr>
+        <w:t>Darbai kitai savaitei (0</w:t>
+      </w:r>
+      <w:r>
+        <w:rPr>
+          <w:rFonts w:ascii="Times New Roman" w:eastAsia="Times New Roman" w:hAnsi="Times New Roman" w:cs="Times New Roman"/>
+          <w:b/>
+          <w:bCs/>
+          <w:sz w:val="24"/>
+          <w:szCs w:val="24"/>
+        </w:rPr>
+        <w:t>5-</w:t>
+      </w:r>
+      <w:r>
+        <w:rPr>
+          <w:rFonts w:ascii="Times New Roman" w:eastAsia="Times New Roman" w:hAnsi="Times New Roman" w:cs="Times New Roman"/>
+          <w:b/>
+          <w:bCs/>
+          <w:sz w:val="24"/>
+          <w:szCs w:val="24"/>
+        </w:rPr>
+        <w:t>11</w:t>
+      </w:r>
+      <w:r>
+        <w:rPr>
+          <w:rFonts w:ascii="Times New Roman" w:eastAsia="Times New Roman" w:hAnsi="Times New Roman" w:cs="Times New Roman"/>
+          <w:b/>
+          <w:bCs/>
+          <w:sz w:val="24"/>
+          <w:szCs w:val="24"/>
+        </w:rPr>
+        <w:t xml:space="preserve"> </w:t>
+      </w:r>
+      <w:r>
+        <w:rPr>
+          <w:rFonts w:ascii="Times New Roman" w:eastAsia="Times New Roman" w:hAnsi="Times New Roman" w:cs="Times New Roman"/>
+          <w:b/>
+          <w:bCs/>
+          <w:sz w:val="24"/>
+          <w:szCs w:val="24"/>
+        </w:rPr>
+        <w:t>– 05-</w:t>
+      </w:r>
+      <w:r>
+        <w:rPr>
+          <w:rFonts w:ascii="Times New Roman" w:eastAsia="Times New Roman" w:hAnsi="Times New Roman" w:cs="Times New Roman"/>
+          <w:b/>
+          <w:bCs/>
+          <w:sz w:val="24"/>
+          <w:szCs w:val="24"/>
+        </w:rPr>
+        <w:t>1</w:t>
+      </w:r>
+      <w:r>
+        <w:rPr>
+          <w:rFonts w:ascii="Times New Roman" w:eastAsia="Times New Roman" w:hAnsi="Times New Roman" w:cs="Times New Roman"/>
+          <w:b/>
+          <w:bCs/>
+          <w:sz w:val="24"/>
+          <w:szCs w:val="24"/>
+        </w:rPr>
+        <w:t>8</w:t>
+      </w:r>
+      <w:r>
+        <w:rPr>
+          <w:rFonts w:ascii="Times New Roman" w:eastAsia="Times New Roman" w:hAnsi="Times New Roman" w:cs="Times New Roman"/>
+          <w:b/>
+          <w:bCs/>
+          <w:sz w:val="24"/>
+          <w:szCs w:val="24"/>
+        </w:rPr>
+        <w:t xml:space="preserve">) </w:t>
+      </w:r>
+      <w:r>
+        <w:rPr>
+          <w:rFonts w:ascii="Times New Roman" w:eastAsia="Times New Roman" w:hAnsi="Times New Roman" w:cs="Times New Roman"/>
+          <w:b/>
+          <w:bCs/>
+          <w:sz w:val="24"/>
+          <w:szCs w:val="24"/>
+        </w:rPr>
+        <w:t>–</w:t>
+      </w:r>
+      <w:r>
+        <w:rPr>
+          <w:rFonts w:ascii="Times New Roman" w:eastAsia="Times New Roman" w:hAnsi="Times New Roman" w:cs="Times New Roman"/>
+          <w:b/>
+          <w:bCs/>
+          <w:sz w:val="24"/>
+          <w:szCs w:val="24"/>
+        </w:rPr>
+        <w:t xml:space="preserve"> </w:t>
+      </w:r>
+      <w:r>
+        <w:rPr>
+          <w:rFonts w:ascii="Times New Roman" w:eastAsia="Times New Roman" w:hAnsi="Times New Roman" w:cs="Times New Roman"/>
+          <w:b/>
+          <w:bCs/>
+          <w:sz w:val="24"/>
+          <w:szCs w:val="24"/>
+        </w:rPr>
+        <w:t>antrai</w:t>
+      </w:r>
+      <w:r>
+        <w:rPr>
+          <w:rFonts w:ascii="Times New Roman" w:eastAsia="Times New Roman" w:hAnsi="Times New Roman" w:cs="Times New Roman"/>
+          <w:b/>
+          <w:bCs/>
+          <w:sz w:val="24"/>
+          <w:szCs w:val="24"/>
+        </w:rPr>
+        <w:t xml:space="preserve"> 3</w:t>
+      </w:r>
+      <w:r>
+        <w:rPr>
+          <w:rFonts w:ascii="Times New Roman" w:eastAsia="Times New Roman" w:hAnsi="Times New Roman" w:cs="Times New Roman"/>
+          <w:b/>
+          <w:bCs/>
+          <w:sz w:val="24"/>
+          <w:szCs w:val="24"/>
+        </w:rPr>
+        <w:t xml:space="preserve"> ciklo savaitei:</w:t>
+      </w:r>
+    </w:p>
+    <w:p>
+      <w:pPr>
+        <w:pStyle w:val="ListParagraph"/>
+        <w:numPr>
+          <w:ilvl w:val="0"/>
+          <w:numId w:val="6"/>
+        </w:numPr>
+        <w:rPr>
+          <w:rFonts w:ascii="Times New Roman" w:eastAsia="Times New Roman" w:hAnsi="Times New Roman" w:cs="Times New Roman"/>
+          <w:sz w:val="24"/>
+          <w:szCs w:val="24"/>
+        </w:rPr>
+      </w:pPr>
+      <w:r>
+        <w:rPr>
+          <w:rFonts w:ascii="Times New Roman" w:eastAsia="Times New Roman" w:hAnsi="Times New Roman" w:cs="Times New Roman"/>
+          <w:sz w:val="24"/>
+          <w:szCs w:val="24"/>
+        </w:rPr>
         <w:t xml:space="preserve">Order info </w:t>
       </w:r>
       <w:r>
@@ -1185,8 +1197,6 @@
         </w:rPr>
         <w:t>šifravimas</w:t>
       </w:r>
-      <w:bookmarkStart w:id="0" w:name="_GoBack"/>
-      <w:bookmarkEnd w:id="0"/>
       <w:r>
         <w:rPr>
           <w:rFonts w:ascii="Times New Roman" w:eastAsia="Times New Roman" w:hAnsi="Times New Roman" w:cs="Times New Roman"/>

</xml_diff>